<commit_message>
Added a link to my LinkedIn Profile
</commit_message>
<xml_diff>
--- a/Resume_2023.docx
+++ b/Resume_2023.docx
@@ -5217,8 +5217,76 @@
           <w:szCs w:val="32"/>
         </w:rPr>
       </w:pPr>
-      <w:bookmarkStart w:id="0" w:name="_GoBack"/>
-      <w:bookmarkEnd w:id="0"/>
+      <w:r>
+        <w:rPr>
+          <w:rFonts w:ascii="Times New Roman" w:hAnsi="Times New Roman" w:cs="Times New Roman"/>
+          <w:sz w:val="32"/>
+          <w:szCs w:val="32"/>
+        </w:rPr>
+        <w:t>LINKEDIN</w:t>
+      </w:r>
+    </w:p>
+    <w:p>
+      <w:pPr>
+        <w:pStyle w:val="NoSpacing"/>
+        <w:rPr>
+          <w:rStyle w:val="Hyperlink"/>
+          <w:rFonts w:ascii="Times New Roman" w:hAnsi="Times New Roman" w:cs="Times New Roman"/>
+          <w:sz w:val="23"/>
+          <w:szCs w:val="23"/>
+        </w:rPr>
+      </w:pPr>
+      <w:hyperlink r:id="rId9" w:history="1">
+        <w:r>
+          <w:rPr>
+            <w:rStyle w:val="Hyperlink"/>
+            <w:rFonts w:ascii="Times New Roman" w:hAnsi="Times New Roman" w:cs="Times New Roman"/>
+            <w:sz w:val="23"/>
+            <w:szCs w:val="23"/>
+          </w:rPr>
+          <w:t>https://www.linkedin.com/in/wameedh-hammadi-04</w:t>
+        </w:r>
+        <w:bookmarkStart w:id="0" w:name="_GoBack"/>
+        <w:bookmarkEnd w:id="0"/>
+        <w:r>
+          <w:rPr>
+            <w:rStyle w:val="Hyperlink"/>
+            <w:rFonts w:ascii="Times New Roman" w:hAnsi="Times New Roman" w:cs="Times New Roman"/>
+            <w:sz w:val="23"/>
+            <w:szCs w:val="23"/>
+          </w:rPr>
+          <w:t>3</w:t>
+        </w:r>
+        <w:r>
+          <w:rPr>
+            <w:rStyle w:val="Hyperlink"/>
+            <w:rFonts w:ascii="Times New Roman" w:hAnsi="Times New Roman" w:cs="Times New Roman"/>
+            <w:sz w:val="23"/>
+            <w:szCs w:val="23"/>
+          </w:rPr>
+          <w:t>b8b54/</w:t>
+        </w:r>
+      </w:hyperlink>
+    </w:p>
+    <w:p>
+      <w:pPr>
+        <w:pStyle w:val="NoSpacing"/>
+        <w:rPr>
+          <w:rFonts w:ascii="Times New Roman" w:hAnsi="Times New Roman" w:cs="Times New Roman"/>
+          <w:sz w:val="32"/>
+          <w:szCs w:val="32"/>
+        </w:rPr>
+      </w:pPr>
+    </w:p>
+    <w:p>
+      <w:pPr>
+        <w:pStyle w:val="NoSpacing"/>
+        <w:rPr>
+          <w:rFonts w:ascii="Times New Roman" w:hAnsi="Times New Roman" w:cs="Times New Roman"/>
+          <w:sz w:val="32"/>
+          <w:szCs w:val="32"/>
+        </w:rPr>
+      </w:pPr>
       <w:r>
         <w:rPr>
           <w:rFonts w:ascii="Times New Roman" w:hAnsi="Times New Roman" w:cs="Times New Roman"/>
@@ -6151,6 +6219,18 @@
       <w:lang w:val="en-US"/>
     </w:rPr>
   </w:style>
+  <w:style w:type="character" w:styleId="FollowedHyperlink">
+    <w:name w:val="FollowedHyperlink"/>
+    <w:basedOn w:val="DefaultParagraphFont"/>
+    <w:uiPriority w:val="99"/>
+    <w:semiHidden/>
+    <w:unhideWhenUsed/>
+    <w:rsid w:val="005B2614"/>
+    <w:rPr>
+      <w:color w:val="954F72" w:themeColor="followedHyperlink"/>
+      <w:u w:val="single"/>
+    </w:rPr>
+  </w:style>
 </w:styles>
 </file>
 

</xml_diff>

<commit_message>
Updated reference contact info
</commit_message>
<xml_diff>
--- a/Resume_2023.docx
+++ b/Resume_2023.docx
@@ -4792,8 +4792,8 @@
         <w:pStyle w:val="ListParagraph"/>
         <w:rPr>
           <w:rFonts w:ascii="Times New Roman" w:hAnsi="Times New Roman" w:cs="Times New Roman"/>
-          <w:sz w:val="23"/>
-          <w:szCs w:val="23"/>
+          <w:sz w:val="26"/>
+          <w:szCs w:val="26"/>
           <w:lang w:val="en-US"/>
         </w:rPr>
       </w:pPr>
@@ -4804,6 +4804,42 @@
           <w:szCs w:val="23"/>
           <w:lang w:val="en-US"/>
         </w:rPr>
+        <w:t xml:space="preserve">Tel: </w:t>
+      </w:r>
+      <w:r>
+        <w:rPr>
+          <w:rFonts w:ascii="Times New Roman" w:hAnsi="Times New Roman" w:cs="Times New Roman"/>
+          <w:sz w:val="23"/>
+          <w:szCs w:val="23"/>
+          <w:lang w:val="en-US"/>
+        </w:rPr>
+        <w:t>(647) 877-5241</w:t>
+      </w:r>
+      <w:r>
+        <w:rPr>
+          <w:rFonts w:ascii="Times New Roman" w:hAnsi="Times New Roman" w:cs="Times New Roman"/>
+          <w:sz w:val="23"/>
+          <w:szCs w:val="23"/>
+          <w:lang w:val="en-US"/>
+        </w:rPr>
+        <w:t>;</w:t>
+      </w:r>
+      <w:r>
+        <w:rPr>
+          <w:rFonts w:ascii="Times New Roman" w:hAnsi="Times New Roman" w:cs="Times New Roman"/>
+          <w:sz w:val="23"/>
+          <w:szCs w:val="23"/>
+          <w:lang w:val="en-US"/>
+        </w:rPr>
+        <w:t xml:space="preserve"> </w:t>
+      </w:r>
+      <w:r>
+        <w:rPr>
+          <w:rFonts w:ascii="Times New Roman" w:hAnsi="Times New Roman" w:cs="Times New Roman"/>
+          <w:sz w:val="23"/>
+          <w:szCs w:val="23"/>
+          <w:lang w:val="en-US"/>
+        </w:rPr>
         <w:t xml:space="preserve">Email: </w:t>
       </w:r>
       <w:r>
@@ -4814,7 +4850,28 @@
           <w:szCs w:val="23"/>
           <w:lang w:val="en-US"/>
         </w:rPr>
-        <w:t>ibza@novonordisk.com</w:t>
+        <w:t>ibrar.ahmad@cognizant</w:t>
+      </w:r>
+      <w:bookmarkStart w:id="0" w:name="_GoBack"/>
+      <w:bookmarkEnd w:id="0"/>
+      <w:r>
+        <w:rPr>
+          <w:rStyle w:val="Hyperlink"/>
+          <w:rFonts w:ascii="Times New Roman" w:hAnsi="Times New Roman" w:cs="Times New Roman"/>
+          <w:sz w:val="23"/>
+          <w:szCs w:val="23"/>
+          <w:lang w:val="en-US"/>
+        </w:rPr>
+        <w:t>.com</w:t>
+      </w:r>
+      <w:r>
+        <w:rPr>
+          <w:rFonts w:ascii="Times New Roman" w:hAnsi="Times New Roman" w:cs="Times New Roman"/>
+          <w:sz w:val="26"/>
+          <w:szCs w:val="26"/>
+          <w:lang w:val="en-US"/>
+        </w:rPr>
+        <w:t xml:space="preserve"> </w:t>
       </w:r>
     </w:p>
     <w:p>
@@ -4861,11 +4918,12 @@
     </w:p>
     <w:p>
       <w:pPr>
-        <w:ind w:left="720"/>
-        <w:rPr>
-          <w:rFonts w:ascii="Times New Roman" w:hAnsi="Times New Roman" w:cs="Times New Roman"/>
-          <w:sz w:val="26"/>
-          <w:szCs w:val="26"/>
+        <w:pStyle w:val="ListParagraph"/>
+        <w:rPr>
+          <w:rFonts w:ascii="Times New Roman" w:hAnsi="Times New Roman" w:cs="Times New Roman"/>
+          <w:sz w:val="23"/>
+          <w:szCs w:val="23"/>
+          <w:lang w:val="en-US"/>
         </w:rPr>
       </w:pPr>
       <w:r>
@@ -4873,33 +4931,9 @@
           <w:rFonts w:ascii="Times New Roman" w:hAnsi="Times New Roman" w:cs="Times New Roman"/>
           <w:sz w:val="23"/>
           <w:szCs w:val="23"/>
-        </w:rPr>
-        <w:t xml:space="preserve">Tel: (832) 766-7048; </w:t>
-      </w:r>
-      <w:r>
-        <w:rPr>
-          <w:rFonts w:ascii="Times New Roman" w:hAnsi="Times New Roman" w:cs="Times New Roman"/>
-          <w:sz w:val="23"/>
-          <w:szCs w:val="23"/>
-        </w:rPr>
-        <w:t>Email:</w:t>
-      </w:r>
-      <w:r>
-        <w:rPr>
-          <w:rFonts w:ascii="Times New Roman" w:hAnsi="Times New Roman" w:cs="Times New Roman"/>
-          <w:sz w:val="26"/>
-          <w:szCs w:val="26"/>
-        </w:rPr>
-        <w:t xml:space="preserve"> </w:t>
-      </w:r>
-      <w:r>
-        <w:rPr>
-          <w:rStyle w:val="Hyperlink"/>
-          <w:rFonts w:ascii="Times New Roman" w:eastAsia="Calibri" w:hAnsi="Times New Roman" w:cs="Times New Roman"/>
-          <w:sz w:val="23"/>
-          <w:szCs w:val="23"/>
-        </w:rPr>
-        <w:t>fmolina@gencabling.com</w:t>
+          <w:lang w:val="en-US"/>
+        </w:rPr>
+        <w:t>Tel: (832) 766-7048; Email: fmolina@gencabling.com</w:t>
       </w:r>
     </w:p>
     <w:p>
@@ -5175,102 +5209,6 @@
         <w:t>CERTIFICATES</w:t>
       </w:r>
     </w:p>
-    <w:bookmarkStart w:id="0" w:name="_GoBack"/>
-    <w:p>
-      <w:pPr>
-        <w:pStyle w:val="NoSpacing"/>
-        <w:rPr>
-          <w:rStyle w:val="Hyperlink"/>
-          <w:rFonts w:ascii="Times New Roman" w:hAnsi="Times New Roman" w:cs="Times New Roman"/>
-          <w:sz w:val="23"/>
-          <w:szCs w:val="23"/>
-        </w:rPr>
-      </w:pPr>
-      <w:r>
-        <w:rPr>
-          <w:rStyle w:val="Hyperlink"/>
-          <w:rFonts w:ascii="Times New Roman" w:hAnsi="Times New Roman" w:cs="Times New Roman"/>
-          <w:sz w:val="23"/>
-          <w:szCs w:val="23"/>
-        </w:rPr>
-        <w:fldChar w:fldCharType="begin"/>
-      </w:r>
-      <w:r>
-        <w:rPr>
-          <w:rStyle w:val="Hyperlink"/>
-          <w:rFonts w:ascii="Times New Roman" w:hAnsi="Times New Roman" w:cs="Times New Roman"/>
-          <w:sz w:val="23"/>
-          <w:szCs w:val="23"/>
-        </w:rPr>
-        <w:instrText xml:space="preserve"> HYPERLINK "https://github.com/WameedhLFC/WamPortfolio/blo</w:instrText>
-      </w:r>
-      <w:r>
-        <w:rPr>
-          <w:rStyle w:val="Hyperlink"/>
-          <w:rFonts w:ascii="Times New Roman" w:hAnsi="Times New Roman" w:cs="Times New Roman"/>
-          <w:sz w:val="23"/>
-          <w:szCs w:val="23"/>
-        </w:rPr>
-        <w:instrText xml:space="preserve">b/main/Certificates.txt" </w:instrText>
-      </w:r>
-      <w:r>
-        <w:rPr>
-          <w:rStyle w:val="Hyperlink"/>
-          <w:rFonts w:ascii="Times New Roman" w:hAnsi="Times New Roman" w:cs="Times New Roman"/>
-          <w:sz w:val="23"/>
-          <w:szCs w:val="23"/>
-        </w:rPr>
-        <w:fldChar w:fldCharType="separate"/>
-      </w:r>
-      <w:r>
-        <w:rPr>
-          <w:rStyle w:val="Hyperlink"/>
-          <w:rFonts w:ascii="Times New Roman" w:hAnsi="Times New Roman" w:cs="Times New Roman"/>
-          <w:sz w:val="23"/>
-          <w:szCs w:val="23"/>
-        </w:rPr>
-        <w:t>https://github.com/WameedhLFC/WamPortfolio/blob/main/Certificates.txt</w:t>
-      </w:r>
-      <w:r>
-        <w:rPr>
-          <w:rStyle w:val="Hyperlink"/>
-          <w:rFonts w:ascii="Times New Roman" w:hAnsi="Times New Roman" w:cs="Times New Roman"/>
-          <w:sz w:val="23"/>
-          <w:szCs w:val="23"/>
-        </w:rPr>
-        <w:fldChar w:fldCharType="end"/>
-      </w:r>
-    </w:p>
-    <w:bookmarkEnd w:id="0"/>
-    <w:p>
-      <w:pPr>
-        <w:pStyle w:val="NoSpacing"/>
-        <w:rPr>
-          <w:rStyle w:val="Hyperlink"/>
-          <w:rFonts w:ascii="Times New Roman" w:hAnsi="Times New Roman" w:cs="Times New Roman"/>
-          <w:sz w:val="23"/>
-          <w:szCs w:val="23"/>
-        </w:rPr>
-      </w:pPr>
-    </w:p>
-    <w:p>
-      <w:pPr>
-        <w:pStyle w:val="NoSpacing"/>
-        <w:rPr>
-          <w:rFonts w:ascii="Times New Roman" w:hAnsi="Times New Roman" w:cs="Times New Roman"/>
-          <w:sz w:val="32"/>
-          <w:szCs w:val="32"/>
-        </w:rPr>
-      </w:pPr>
-      <w:r>
-        <w:rPr>
-          <w:rFonts w:ascii="Times New Roman" w:hAnsi="Times New Roman" w:cs="Times New Roman"/>
-          <w:sz w:val="32"/>
-          <w:szCs w:val="32"/>
-        </w:rPr>
-        <w:t>LINKEDIN</w:t>
-      </w:r>
-    </w:p>
     <w:p>
       <w:pPr>
         <w:pStyle w:val="NoSpacing"/>
@@ -5289,8 +5227,50 @@
             <w:sz w:val="23"/>
             <w:szCs w:val="23"/>
           </w:rPr>
-          <w:t>https://www.linkedin.com/in/wameedh-hammadi-04</w:t>
+          <w:t>https://github.com/WameedhLFC/WamPortfolio/blob/main/Certificates.txt</w:t>
         </w:r>
+      </w:hyperlink>
+    </w:p>
+    <w:p>
+      <w:pPr>
+        <w:pStyle w:val="NoSpacing"/>
+        <w:rPr>
+          <w:rStyle w:val="Hyperlink"/>
+          <w:rFonts w:ascii="Times New Roman" w:hAnsi="Times New Roman" w:cs="Times New Roman"/>
+          <w:sz w:val="23"/>
+          <w:szCs w:val="23"/>
+        </w:rPr>
+      </w:pPr>
+    </w:p>
+    <w:p>
+      <w:pPr>
+        <w:pStyle w:val="NoSpacing"/>
+        <w:rPr>
+          <w:rFonts w:ascii="Times New Roman" w:hAnsi="Times New Roman" w:cs="Times New Roman"/>
+          <w:sz w:val="32"/>
+          <w:szCs w:val="32"/>
+        </w:rPr>
+      </w:pPr>
+      <w:r>
+        <w:rPr>
+          <w:rFonts w:ascii="Times New Roman" w:hAnsi="Times New Roman" w:cs="Times New Roman"/>
+          <w:sz w:val="32"/>
+          <w:szCs w:val="32"/>
+        </w:rPr>
+        <w:t>LINKEDIN</w:t>
+      </w:r>
+    </w:p>
+    <w:p>
+      <w:pPr>
+        <w:pStyle w:val="NoSpacing"/>
+        <w:rPr>
+          <w:rStyle w:val="Hyperlink"/>
+          <w:rFonts w:ascii="Times New Roman" w:hAnsi="Times New Roman" w:cs="Times New Roman"/>
+          <w:sz w:val="23"/>
+          <w:szCs w:val="23"/>
+        </w:rPr>
+      </w:pPr>
+      <w:hyperlink r:id="rId9" w:history="1">
         <w:r>
           <w:rPr>
             <w:rStyle w:val="Hyperlink"/>
@@ -5298,16 +5278,7 @@
             <w:sz w:val="23"/>
             <w:szCs w:val="23"/>
           </w:rPr>
-          <w:t>3</w:t>
-        </w:r>
-        <w:r>
-          <w:rPr>
-            <w:rStyle w:val="Hyperlink"/>
-            <w:rFonts w:ascii="Times New Roman" w:hAnsi="Times New Roman" w:cs="Times New Roman"/>
-            <w:sz w:val="23"/>
-            <w:szCs w:val="23"/>
-          </w:rPr>
-          <w:t>b8b54/</w:t>
+          <w:t>https://www.linkedin.com/in/wameedh-hammadi-043b8b54/</w:t>
         </w:r>
       </w:hyperlink>
     </w:p>

</xml_diff>

<commit_message>
Edited references font and info
</commit_message>
<xml_diff>
--- a/Resume_2023.docx
+++ b/Resume_2023.docx
@@ -4852,8 +4852,6 @@
         </w:rPr>
         <w:t>ibrar.ahmad@cognizant</w:t>
       </w:r>
-      <w:bookmarkStart w:id="0" w:name="_GoBack"/>
-      <w:bookmarkEnd w:id="0"/>
       <w:r>
         <w:rPr>
           <w:rStyle w:val="Hyperlink"/>
@@ -4933,8 +4931,20 @@
           <w:szCs w:val="23"/>
           <w:lang w:val="en-US"/>
         </w:rPr>
-        <w:t>Tel: (832) 766-7048; Email: fmolina@gencabling.com</w:t>
-      </w:r>
+        <w:t xml:space="preserve">Tel: (832) 766-7048; Email: </w:t>
+      </w:r>
+      <w:hyperlink r:id="rId6" w:history="1">
+        <w:r>
+          <w:rPr>
+            <w:rStyle w:val="Hyperlink"/>
+            <w:rFonts w:ascii="Times New Roman" w:hAnsi="Times New Roman" w:cs="Times New Roman"/>
+            <w:sz w:val="23"/>
+            <w:szCs w:val="23"/>
+            <w:lang w:val="en-US"/>
+          </w:rPr>
+          <w:t>fmolina@gencabling.com</w:t>
+        </w:r>
+      </w:hyperlink>
     </w:p>
     <w:p>
       <w:pPr>
@@ -5071,8 +5081,10 @@
           <w:szCs w:val="23"/>
           <w:lang w:eastAsia="en-GB"/>
         </w:rPr>
-        <w:t>Faculty of Engineering &amp; Physical Sciences, University of Surrey, Guildford, Surrey GU2 7XH</w:t>
-      </w:r>
+        <w:t xml:space="preserve">Faculty of Engineering &amp; Physical Sciences, University of Surrey, </w:t>
+      </w:r>
+      <w:bookmarkStart w:id="0" w:name="_GoBack"/>
+      <w:bookmarkEnd w:id="0"/>
       <w:r>
         <w:rPr>
           <w:rFonts w:ascii="Times New Roman" w:eastAsia="Times New Roman" w:hAnsi="Times New Roman" w:cs="Times New Roman"/>
@@ -5080,7 +5092,7 @@
           <w:szCs w:val="23"/>
           <w:lang w:eastAsia="en-GB"/>
         </w:rPr>
-        <w:t>, UK</w:t>
+        <w:t>UK</w:t>
       </w:r>
       <w:r>
         <w:rPr>
@@ -5127,7 +5139,7 @@
         </w:rPr>
         <w:t xml:space="preserve">01483 689493; Fax: 01483 686011; Email: </w:t>
       </w:r>
-      <w:hyperlink r:id="rId6" w:history="1">
+      <w:hyperlink r:id="rId7" w:history="1">
         <w:r>
           <w:rPr>
             <w:rStyle w:val="Hyperlink"/>
@@ -5168,7 +5180,7 @@
           <w:szCs w:val="23"/>
         </w:rPr>
       </w:pPr>
-      <w:hyperlink r:id="rId7" w:history="1">
+      <w:hyperlink r:id="rId8" w:history="1">
         <w:r>
           <w:rPr>
             <w:rStyle w:val="Hyperlink"/>
@@ -5219,7 +5231,7 @@
           <w:szCs w:val="23"/>
         </w:rPr>
       </w:pPr>
-      <w:hyperlink r:id="rId8" w:history="1">
+      <w:hyperlink r:id="rId9" w:history="1">
         <w:r>
           <w:rPr>
             <w:rStyle w:val="Hyperlink"/>
@@ -5270,7 +5282,7 @@
           <w:szCs w:val="23"/>
         </w:rPr>
       </w:pPr>
-      <w:hyperlink r:id="rId9" w:history="1">
+      <w:hyperlink r:id="rId10" w:history="1">
         <w:r>
           <w:rPr>
             <w:rStyle w:val="Hyperlink"/>

</xml_diff>